<commit_message>
Bug fixes - delete key and operation code
</commit_message>
<xml_diff>
--- a/Pin-Assignment.docx
+++ b/Pin-Assignment.docx
@@ -1654,7 +1654,49 @@
                 <w:szCs w:val="24"/>
                 <w:lang w:eastAsia="en-CA"/>
               </w:rPr>
-              <w:t>Microswitch data (three)</w:t>
+              <w:t xml:space="preserve">Microswitch data </w:t>
+            </w:r>
+            <w:r>
+              <w:rPr>
+                <w:rFonts w:ascii="Times New Roman" w:eastAsia="Times New Roman" w:hAnsi="Times New Roman" w:cs="Times New Roman"/>
+                <w:color w:val="000000"/>
+                <w:sz w:val="24"/>
+                <w:szCs w:val="24"/>
+                <w:lang w:eastAsia="en-CA"/>
+              </w:rPr>
+              <w:t>(</w:t>
+            </w:r>
+            <w:proofErr w:type="gramStart"/>
+            <w:r>
+              <w:rPr>
+                <w:rFonts w:ascii="Times New Roman" w:eastAsia="Times New Roman" w:hAnsi="Times New Roman" w:cs="Times New Roman"/>
+                <w:color w:val="000000"/>
+                <w:sz w:val="24"/>
+                <w:szCs w:val="24"/>
+                <w:lang w:eastAsia="en-CA"/>
+              </w:rPr>
+              <w:t>B,W</w:t>
+            </w:r>
+            <w:proofErr w:type="gramEnd"/>
+            <w:r>
+              <w:rPr>
+                <w:rFonts w:ascii="Times New Roman" w:eastAsia="Times New Roman" w:hAnsi="Times New Roman" w:cs="Times New Roman"/>
+                <w:color w:val="000000"/>
+                <w:sz w:val="24"/>
+                <w:szCs w:val="24"/>
+                <w:lang w:eastAsia="en-CA"/>
+              </w:rPr>
+              <w:t>,S</w:t>
+            </w:r>
+            <w:r>
+              <w:rPr>
+                <w:rFonts w:ascii="Times New Roman" w:eastAsia="Times New Roman" w:hAnsi="Times New Roman" w:cs="Times New Roman"/>
+                <w:color w:val="000000"/>
+                <w:sz w:val="24"/>
+                <w:szCs w:val="24"/>
+                <w:lang w:eastAsia="en-CA"/>
+              </w:rPr>
+              <w:t>)</w:t>
             </w:r>
           </w:p>
         </w:tc>
@@ -1933,6 +1975,16 @@
                 <w:lang w:eastAsia="en-CA"/>
               </w:rPr>
               <w:t>Microswitch data</w:t>
+            </w:r>
+            <w:r>
+              <w:rPr>
+                <w:rFonts w:ascii="Times New Roman" w:eastAsia="Times New Roman" w:hAnsi="Times New Roman" w:cs="Times New Roman"/>
+                <w:color w:val="000000"/>
+                <w:sz w:val="24"/>
+                <w:szCs w:val="24"/>
+                <w:lang w:eastAsia="en-CA"/>
+              </w:rPr>
+              <w:t xml:space="preserve"> (N)</w:t>
             </w:r>
           </w:p>
         </w:tc>
@@ -2557,8 +2609,6 @@
           <w:szCs w:val="24"/>
         </w:rPr>
       </w:pPr>
-      <w:bookmarkStart w:id="0" w:name="_GoBack"/>
-      <w:bookmarkEnd w:id="0"/>
       <w:r>
         <w:rPr>
           <w:rFonts w:ascii="Times New Roman" w:hAnsi="Times New Roman" w:cs="Times New Roman"/>
@@ -2617,6 +2667,26 @@
           <w:szCs w:val="24"/>
         </w:rPr>
       </w:pPr>
+      <w:r>
+        <w:rPr>
+          <w:rFonts w:ascii="Times New Roman" w:hAnsi="Times New Roman" w:cs="Times New Roman"/>
+          <w:sz w:val="24"/>
+          <w:szCs w:val="24"/>
+        </w:rPr>
+        <w:t xml:space="preserve">PC </w:t>
+      </w:r>
+      <w:proofErr w:type="spellStart"/>
+      <w:r>
+        <w:rPr>
+          <w:rFonts w:ascii="Times New Roman" w:hAnsi="Times New Roman" w:cs="Times New Roman"/>
+          <w:sz w:val="24"/>
+          <w:szCs w:val="24"/>
+        </w:rPr>
+        <w:t>Interface</w:t>
+      </w:r>
+      <w:bookmarkStart w:id="0" w:name="_GoBack"/>
+      <w:bookmarkEnd w:id="0"/>
+      <w:proofErr w:type="spellEnd"/>
     </w:p>
     <w:sectPr>
       <w:pgSz w:w="12240" w:h="15840"/>

</xml_diff>

<commit_message>
Testing code up to week 10 eval
</commit_message>
<xml_diff>
--- a/Pin-Assignment.docx
+++ b/Pin-Assignment.docx
@@ -2619,6 +2619,8 @@
         <w:lastRenderedPageBreak/>
         <w:t>TODO:</w:t>
       </w:r>
+      <w:bookmarkStart w:id="0" w:name="_GoBack"/>
+      <w:bookmarkEnd w:id="0"/>
     </w:p>
     <w:p>
       <w:pPr>
@@ -2673,20 +2675,16 @@
           <w:sz w:val="24"/>
           <w:szCs w:val="24"/>
         </w:rPr>
-        <w:t xml:space="preserve">PC </w:t>
+        <w:t>PC Interfa</w:t>
       </w:r>
-      <w:proofErr w:type="spellStart"/>
       <w:r>
         <w:rPr>
           <w:rFonts w:ascii="Times New Roman" w:hAnsi="Times New Roman" w:cs="Times New Roman"/>
           <w:sz w:val="24"/>
           <w:szCs w:val="24"/>
         </w:rPr>
-        <w:t>Interface</w:t>
+        <w:t>ce</w:t>
       </w:r>
-      <w:bookmarkStart w:id="0" w:name="_GoBack"/>
-      <w:bookmarkEnd w:id="0"/>
-      <w:proofErr w:type="spellEnd"/>
     </w:p>
     <w:sectPr>
       <w:pgSz w:w="12240" w:h="15840"/>

</xml_diff>

<commit_message>
Pin assignment doc updated, unnecessary code deleted
</commit_message>
<xml_diff>
--- a/Pin-Assignment.docx
+++ b/Pin-Assignment.docx
@@ -328,7 +328,25 @@
                 <w:szCs w:val="24"/>
                 <w:lang w:eastAsia="en-CA"/>
               </w:rPr>
-              <w:t>LDR Sensors</w:t>
+              <w:t>IR</w:t>
+            </w:r>
+            <w:r>
+              <w:rPr>
+                <w:rFonts w:ascii="Times New Roman" w:eastAsia="Times New Roman" w:hAnsi="Times New Roman" w:cs="Times New Roman"/>
+                <w:sz w:val="24"/>
+                <w:szCs w:val="24"/>
+                <w:lang w:eastAsia="en-CA"/>
+              </w:rPr>
+              <w:t xml:space="preserve"> Sensors</w:t>
+            </w:r>
+            <w:r>
+              <w:rPr>
+                <w:rFonts w:ascii="Times New Roman" w:eastAsia="Times New Roman" w:hAnsi="Times New Roman" w:cs="Times New Roman"/>
+                <w:sz w:val="24"/>
+                <w:szCs w:val="24"/>
+                <w:lang w:eastAsia="en-CA"/>
+              </w:rPr>
+              <w:t xml:space="preserve"> (tape and degree detection)</w:t>
             </w:r>
           </w:p>
         </w:tc>
@@ -441,7 +459,25 @@
                 <w:szCs w:val="24"/>
                 <w:lang w:eastAsia="en-CA"/>
               </w:rPr>
-              <w:t>DC motor enable pins (2)</w:t>
+              <w:t>DC motor</w:t>
+            </w:r>
+            <w:r>
+              <w:rPr>
+                <w:rFonts w:ascii="Times New Roman" w:eastAsia="Times New Roman" w:hAnsi="Times New Roman" w:cs="Times New Roman"/>
+                <w:sz w:val="24"/>
+                <w:szCs w:val="24"/>
+                <w:lang w:eastAsia="en-CA"/>
+              </w:rPr>
+              <w:t xml:space="preserve"> 1/2</w:t>
+            </w:r>
+            <w:r>
+              <w:rPr>
+                <w:rFonts w:ascii="Times New Roman" w:eastAsia="Times New Roman" w:hAnsi="Times New Roman" w:cs="Times New Roman"/>
+                <w:sz w:val="24"/>
+                <w:szCs w:val="24"/>
+                <w:lang w:eastAsia="en-CA"/>
+              </w:rPr>
+              <w:t xml:space="preserve"> enable pins</w:t>
             </w:r>
           </w:p>
         </w:tc>
@@ -656,6 +692,16 @@
                 <w:lang w:eastAsia="en-CA"/>
               </w:rPr>
             </w:pPr>
+            <w:r>
+              <w:rPr>
+                <w:rFonts w:ascii="Times New Roman" w:eastAsia="Times New Roman" w:hAnsi="Times New Roman" w:cs="Times New Roman"/>
+                <w:color w:val="000000"/>
+                <w:sz w:val="24"/>
+                <w:szCs w:val="24"/>
+                <w:lang w:eastAsia="en-CA"/>
+              </w:rPr>
+              <w:t>Digital I/O</w:t>
+            </w:r>
           </w:p>
         </w:tc>
         <w:tc>
@@ -684,6 +730,15 @@
                 <w:lang w:eastAsia="en-CA"/>
               </w:rPr>
             </w:pPr>
+            <w:r>
+              <w:rPr>
+                <w:rFonts w:ascii="Times New Roman" w:eastAsia="Times New Roman" w:hAnsi="Times New Roman" w:cs="Times New Roman"/>
+                <w:sz w:val="24"/>
+                <w:szCs w:val="24"/>
+                <w:lang w:eastAsia="en-CA"/>
+              </w:rPr>
+              <w:t>Vibration motor control (flap)</w:t>
+            </w:r>
           </w:p>
         </w:tc>
       </w:tr>
@@ -854,7 +909,17 @@
                 <w:szCs w:val="24"/>
                 <w:lang w:eastAsia="en-CA"/>
               </w:rPr>
-              <w:t>RB2:3</w:t>
+              <w:t>RB</w:t>
+            </w:r>
+            <w:r>
+              <w:rPr>
+                <w:rFonts w:ascii="Times New Roman" w:eastAsia="Times New Roman" w:hAnsi="Times New Roman" w:cs="Times New Roman"/>
+                <w:color w:val="000000"/>
+                <w:sz w:val="24"/>
+                <w:szCs w:val="24"/>
+                <w:lang w:eastAsia="en-CA"/>
+              </w:rPr>
+              <w:t>3</w:t>
             </w:r>
           </w:p>
         </w:tc>
@@ -932,7 +997,27 @@
                 <w:szCs w:val="24"/>
                 <w:lang w:eastAsia="en-CA"/>
               </w:rPr>
-              <w:t>DC motor control</w:t>
+              <w:t xml:space="preserve">DC motor </w:t>
+            </w:r>
+            <w:r>
+              <w:rPr>
+                <w:rFonts w:ascii="Times New Roman" w:eastAsia="Times New Roman" w:hAnsi="Times New Roman" w:cs="Times New Roman"/>
+                <w:color w:val="000000"/>
+                <w:sz w:val="24"/>
+                <w:szCs w:val="24"/>
+                <w:lang w:eastAsia="en-CA"/>
+              </w:rPr>
+              <w:t xml:space="preserve">1 </w:t>
+            </w:r>
+            <w:r>
+              <w:rPr>
+                <w:rFonts w:ascii="Times New Roman" w:eastAsia="Times New Roman" w:hAnsi="Times New Roman" w:cs="Times New Roman"/>
+                <w:color w:val="000000"/>
+                <w:sz w:val="24"/>
+                <w:szCs w:val="24"/>
+                <w:lang w:eastAsia="en-CA"/>
+              </w:rPr>
+              <w:t>control</w:t>
             </w:r>
           </w:p>
         </w:tc>
@@ -1568,17 +1653,6 @@
               <w:t>RC5:7</w:t>
             </w:r>
           </w:p>
-          <w:p>
-            <w:pPr>
-              <w:spacing w:after="0" w:line="240" w:lineRule="auto"/>
-              <w:rPr>
-                <w:rFonts w:ascii="Times New Roman" w:eastAsia="Times New Roman" w:hAnsi="Times New Roman" w:cs="Times New Roman"/>
-                <w:sz w:val="24"/>
-                <w:szCs w:val="24"/>
-                <w:lang w:eastAsia="en-CA"/>
-              </w:rPr>
-            </w:pPr>
-          </w:p>
         </w:tc>
         <w:tc>
           <w:tcPr>
@@ -1686,17 +1760,7 @@
                 <w:szCs w:val="24"/>
                 <w:lang w:eastAsia="en-CA"/>
               </w:rPr>
-              <w:t>,S</w:t>
-            </w:r>
-            <w:r>
-              <w:rPr>
-                <w:rFonts w:ascii="Times New Roman" w:eastAsia="Times New Roman" w:hAnsi="Times New Roman" w:cs="Times New Roman"/>
-                <w:color w:val="000000"/>
-                <w:sz w:val="24"/>
-                <w:szCs w:val="24"/>
-                <w:lang w:eastAsia="en-CA"/>
-              </w:rPr>
-              <w:t>)</w:t>
+              <w:t>,S)</w:t>
             </w:r>
           </w:p>
         </w:tc>
@@ -2223,7 +2287,25 @@
                 <w:szCs w:val="24"/>
                 <w:lang w:eastAsia="en-CA"/>
               </w:rPr>
-              <w:t>DC motor control</w:t>
+              <w:t xml:space="preserve">DC motor </w:t>
+            </w:r>
+            <w:r>
+              <w:rPr>
+                <w:rFonts w:ascii="Times New Roman" w:eastAsia="Times New Roman" w:hAnsi="Times New Roman" w:cs="Times New Roman"/>
+                <w:sz w:val="24"/>
+                <w:szCs w:val="24"/>
+                <w:lang w:eastAsia="en-CA"/>
+              </w:rPr>
+              <w:t xml:space="preserve">2 </w:t>
+            </w:r>
+            <w:r>
+              <w:rPr>
+                <w:rFonts w:ascii="Times New Roman" w:eastAsia="Times New Roman" w:hAnsi="Times New Roman" w:cs="Times New Roman"/>
+                <w:sz w:val="24"/>
+                <w:szCs w:val="24"/>
+                <w:lang w:eastAsia="en-CA"/>
+              </w:rPr>
+              <w:t>control</w:t>
             </w:r>
           </w:p>
         </w:tc>
@@ -2294,6 +2376,15 @@
                 <w:lang w:eastAsia="en-CA"/>
               </w:rPr>
             </w:pPr>
+            <w:r>
+              <w:rPr>
+                <w:rFonts w:ascii="Times New Roman" w:eastAsia="Times New Roman" w:hAnsi="Times New Roman" w:cs="Times New Roman"/>
+                <w:sz w:val="24"/>
+                <w:szCs w:val="24"/>
+                <w:lang w:eastAsia="en-CA"/>
+              </w:rPr>
+              <w:t>Digital I/O</w:t>
+            </w:r>
           </w:p>
         </w:tc>
         <w:tc>
@@ -2322,6 +2413,36 @@
                 <w:lang w:eastAsia="en-CA"/>
               </w:rPr>
             </w:pPr>
+            <w:r>
+              <w:rPr>
+                <w:rFonts w:ascii="Times New Roman" w:eastAsia="Times New Roman" w:hAnsi="Times New Roman" w:cs="Times New Roman"/>
+                <w:color w:val="000000"/>
+                <w:sz w:val="24"/>
+                <w:szCs w:val="24"/>
+                <w:lang w:eastAsia="en-CA"/>
+              </w:rPr>
+              <w:t xml:space="preserve">DC motor </w:t>
+            </w:r>
+            <w:r>
+              <w:rPr>
+                <w:rFonts w:ascii="Times New Roman" w:eastAsia="Times New Roman" w:hAnsi="Times New Roman" w:cs="Times New Roman"/>
+                <w:color w:val="000000"/>
+                <w:sz w:val="24"/>
+                <w:szCs w:val="24"/>
+                <w:lang w:eastAsia="en-CA"/>
+              </w:rPr>
+              <w:t xml:space="preserve">1 </w:t>
+            </w:r>
+            <w:r>
+              <w:rPr>
+                <w:rFonts w:ascii="Times New Roman" w:eastAsia="Times New Roman" w:hAnsi="Times New Roman" w:cs="Times New Roman"/>
+                <w:color w:val="000000"/>
+                <w:sz w:val="24"/>
+                <w:szCs w:val="24"/>
+                <w:lang w:eastAsia="en-CA"/>
+              </w:rPr>
+              <w:t>control</w:t>
+            </w:r>
           </w:p>
         </w:tc>
       </w:tr>
@@ -2524,7 +2645,23 @@
           <w:sz w:val="24"/>
           <w:szCs w:val="24"/>
         </w:rPr>
-        <w:t xml:space="preserve">B – 11110011 </w:t>
+        <w:t>B – 1111001</w:t>
+      </w:r>
+      <w:r>
+        <w:rPr>
+          <w:rFonts w:ascii="Times New Roman" w:hAnsi="Times New Roman" w:cs="Times New Roman"/>
+          <w:sz w:val="24"/>
+          <w:szCs w:val="24"/>
+        </w:rPr>
+        <w:t>0</w:t>
+      </w:r>
+      <w:r>
+        <w:rPr>
+          <w:rFonts w:ascii="Times New Roman" w:hAnsi="Times New Roman" w:cs="Times New Roman"/>
+          <w:sz w:val="24"/>
+          <w:szCs w:val="24"/>
+        </w:rPr>
+        <w:t xml:space="preserve"> </w:t>
       </w:r>
     </w:p>
     <w:p>
@@ -2562,6 +2699,8 @@
         </w:rPr>
         <w:t>D – 00000010</w:t>
       </w:r>
+      <w:bookmarkStart w:id="0" w:name="_GoBack"/>
+      <w:bookmarkEnd w:id="0"/>
     </w:p>
     <w:p>
       <w:pPr>
@@ -2604,89 +2743,13 @@
         <w:pStyle w:val="NoSpacing"/>
         <w:rPr>
           <w:rFonts w:ascii="Times New Roman" w:hAnsi="Times New Roman" w:cs="Times New Roman"/>
-          <w:b/>
-          <w:sz w:val="24"/>
-          <w:szCs w:val="24"/>
-        </w:rPr>
-      </w:pPr>
-      <w:r>
-        <w:rPr>
-          <w:rFonts w:ascii="Times New Roman" w:hAnsi="Times New Roman" w:cs="Times New Roman"/>
-          <w:b/>
-          <w:sz w:val="24"/>
-          <w:szCs w:val="24"/>
-        </w:rPr>
-        <w:lastRenderedPageBreak/>
-        <w:t>TODO:</w:t>
-      </w:r>
-      <w:bookmarkStart w:id="0" w:name="_GoBack"/>
-      <w:bookmarkEnd w:id="0"/>
-    </w:p>
-    <w:p>
-      <w:pPr>
-        <w:pStyle w:val="NoSpacing"/>
-        <w:rPr>
-          <w:rFonts w:ascii="Times New Roman" w:hAnsi="Times New Roman" w:cs="Times New Roman"/>
           <w:sz w:val="24"/>
           <w:szCs w:val="24"/>
         </w:rPr>
       </w:pPr>
     </w:p>
-    <w:p>
-      <w:pPr>
-        <w:pStyle w:val="NoSpacing"/>
-        <w:rPr>
-          <w:rFonts w:ascii="Times New Roman" w:hAnsi="Times New Roman" w:cs="Times New Roman"/>
-          <w:sz w:val="24"/>
-          <w:szCs w:val="24"/>
-        </w:rPr>
-      </w:pPr>
-      <w:r>
-        <w:rPr>
-          <w:rFonts w:ascii="Times New Roman" w:hAnsi="Times New Roman" w:cs="Times New Roman"/>
-          <w:sz w:val="24"/>
-          <w:szCs w:val="24"/>
-        </w:rPr>
-        <w:t>FIX OPERATION TIME (RTC)</w:t>
-      </w:r>
-    </w:p>
-    <w:p>
-      <w:pPr>
-        <w:pStyle w:val="NoSpacing"/>
-        <w:rPr>
-          <w:rFonts w:ascii="Times New Roman" w:hAnsi="Times New Roman" w:cs="Times New Roman"/>
-          <w:sz w:val="24"/>
-          <w:szCs w:val="24"/>
-        </w:rPr>
-      </w:pPr>
-    </w:p>
-    <w:p>
-      <w:pPr>
-        <w:pStyle w:val="NoSpacing"/>
-        <w:rPr>
-          <w:rFonts w:ascii="Times New Roman" w:hAnsi="Times New Roman" w:cs="Times New Roman"/>
-          <w:sz w:val="24"/>
-          <w:szCs w:val="24"/>
-        </w:rPr>
-      </w:pPr>
-      <w:r>
-        <w:rPr>
-          <w:rFonts w:ascii="Times New Roman" w:hAnsi="Times New Roman" w:cs="Times New Roman"/>
-          <w:sz w:val="24"/>
-          <w:szCs w:val="24"/>
-        </w:rPr>
-        <w:t>PC Interfa</w:t>
-      </w:r>
-      <w:r>
-        <w:rPr>
-          <w:rFonts w:ascii="Times New Roman" w:hAnsi="Times New Roman" w:cs="Times New Roman"/>
-          <w:sz w:val="24"/>
-          <w:szCs w:val="24"/>
-        </w:rPr>
-        <w:t>ce</w:t>
-      </w:r>
-    </w:p>
     <w:sectPr>
+      <w:headerReference w:type="default" r:id="rId6"/>
       <w:pgSz w:w="12240" w:h="15840"/>
       <w:pgMar w:top="1440" w:right="1440" w:bottom="1440" w:left="1440" w:header="708" w:footer="708" w:gutter="0"/>
       <w:cols w:space="708"/>
@@ -2694,6 +2757,80 @@
     </w:sectPr>
   </w:body>
 </w:document>
+</file>
+
+<file path=word/endnotes.xml><?xml version="1.0" encoding="utf-8"?>
+<w:endnotes xmlns:wpc="http://schemas.microsoft.com/office/word/2010/wordprocessingCanvas" xmlns:cx="http://schemas.microsoft.com/office/drawing/2014/chartex" xmlns:cx1="http://schemas.microsoft.com/office/drawing/2015/9/8/chartex" xmlns:cx2="http://schemas.microsoft.com/office/drawing/2015/10/21/chartex" xmlns:cx3="http://schemas.microsoft.com/office/drawing/2016/5/9/chartex" xmlns:cx4="http://schemas.microsoft.com/office/drawing/2016/5/10/chartex" xmlns:cx5="http://schemas.microsoft.com/office/drawing/2016/5/11/chartex" xmlns:cx6="http://schemas.microsoft.com/office/drawing/2016/5/12/chartex" xmlns:cx7="http://schemas.microsoft.com/office/drawing/2016/5/13/chartex" xmlns:cx8="http://schemas.microsoft.com/office/drawing/2016/5/14/chartex" xmlns:mc="http://schemas.openxmlformats.org/markup-compatibility/2006" xmlns:aink="http://schemas.microsoft.com/office/drawing/2016/ink" xmlns:am3d="http://schemas.microsoft.com/office/drawing/2017/model3d" xmlns:o="urn:schemas-microsoft-com:office:office" xmlns:r="http://schemas.openxmlformats.org/officeDocument/2006/relationships" xmlns:m="http://schemas.openxmlformats.org/officeDocument/2006/math" xmlns:v="urn:schemas-microsoft-com:vml" xmlns:wp14="http://schemas.microsoft.com/office/word/2010/wordprocessingDrawing" xmlns:wp="http://schemas.openxmlformats.org/drawingml/2006/wordprocessingDrawing" xmlns:w10="urn:schemas-microsoft-com:office:word" xmlns:w="http://schemas.openxmlformats.org/wordprocessingml/2006/main" xmlns:w14="http://schemas.microsoft.com/office/word/2010/wordml" xmlns:w15="http://schemas.microsoft.com/office/word/2012/wordml" xmlns:w16cid="http://schemas.microsoft.com/office/word/2016/wordml/cid" xmlns:w16se="http://schemas.microsoft.com/office/word/2015/wordml/symex" xmlns:wpg="http://schemas.microsoft.com/office/word/2010/wordprocessingGroup" xmlns:wpi="http://schemas.microsoft.com/office/word/2010/wordprocessingInk" xmlns:wne="http://schemas.microsoft.com/office/word/2006/wordml" xmlns:wps="http://schemas.microsoft.com/office/word/2010/wordprocessingShape" mc:Ignorable="w14 w15 w16se w16cid wp14">
+  <w:endnote w:type="separator" w:id="-1">
+    <w:p>
+      <w:pPr>
+        <w:spacing w:after="0" w:line="240" w:lineRule="auto"/>
+      </w:pPr>
+      <w:r>
+        <w:separator/>
+      </w:r>
+    </w:p>
+  </w:endnote>
+  <w:endnote w:type="continuationSeparator" w:id="0">
+    <w:p>
+      <w:pPr>
+        <w:spacing w:after="0" w:line="240" w:lineRule="auto"/>
+      </w:pPr>
+      <w:r>
+        <w:continuationSeparator/>
+      </w:r>
+    </w:p>
+  </w:endnote>
+</w:endnotes>
+</file>
+
+<file path=word/footnotes.xml><?xml version="1.0" encoding="utf-8"?>
+<w:footnotes xmlns:wpc="http://schemas.microsoft.com/office/word/2010/wordprocessingCanvas" xmlns:cx="http://schemas.microsoft.com/office/drawing/2014/chartex" xmlns:cx1="http://schemas.microsoft.com/office/drawing/2015/9/8/chartex" xmlns:cx2="http://schemas.microsoft.com/office/drawing/2015/10/21/chartex" xmlns:cx3="http://schemas.microsoft.com/office/drawing/2016/5/9/chartex" xmlns:cx4="http://schemas.microsoft.com/office/drawing/2016/5/10/chartex" xmlns:cx5="http://schemas.microsoft.com/office/drawing/2016/5/11/chartex" xmlns:cx6="http://schemas.microsoft.com/office/drawing/2016/5/12/chartex" xmlns:cx7="http://schemas.microsoft.com/office/drawing/2016/5/13/chartex" xmlns:cx8="http://schemas.microsoft.com/office/drawing/2016/5/14/chartex" xmlns:mc="http://schemas.openxmlformats.org/markup-compatibility/2006" xmlns:aink="http://schemas.microsoft.com/office/drawing/2016/ink" xmlns:am3d="http://schemas.microsoft.com/office/drawing/2017/model3d" xmlns:o="urn:schemas-microsoft-com:office:office" xmlns:r="http://schemas.openxmlformats.org/officeDocument/2006/relationships" xmlns:m="http://schemas.openxmlformats.org/officeDocument/2006/math" xmlns:v="urn:schemas-microsoft-com:vml" xmlns:wp14="http://schemas.microsoft.com/office/word/2010/wordprocessingDrawing" xmlns:wp="http://schemas.openxmlformats.org/drawingml/2006/wordprocessingDrawing" xmlns:w10="urn:schemas-microsoft-com:office:word" xmlns:w="http://schemas.openxmlformats.org/wordprocessingml/2006/main" xmlns:w14="http://schemas.microsoft.com/office/word/2010/wordml" xmlns:w15="http://schemas.microsoft.com/office/word/2012/wordml" xmlns:w16cid="http://schemas.microsoft.com/office/word/2016/wordml/cid" xmlns:w16se="http://schemas.microsoft.com/office/word/2015/wordml/symex" xmlns:wpg="http://schemas.microsoft.com/office/word/2010/wordprocessingGroup" xmlns:wpi="http://schemas.microsoft.com/office/word/2010/wordprocessingInk" xmlns:wne="http://schemas.microsoft.com/office/word/2006/wordml" xmlns:wps="http://schemas.microsoft.com/office/word/2010/wordprocessingShape" mc:Ignorable="w14 w15 w16se w16cid wp14">
+  <w:footnote w:type="separator" w:id="-1">
+    <w:p>
+      <w:pPr>
+        <w:spacing w:after="0" w:line="240" w:lineRule="auto"/>
+      </w:pPr>
+      <w:r>
+        <w:separator/>
+      </w:r>
+    </w:p>
+  </w:footnote>
+  <w:footnote w:type="continuationSeparator" w:id="0">
+    <w:p>
+      <w:pPr>
+        <w:spacing w:after="0" w:line="240" w:lineRule="auto"/>
+      </w:pPr>
+      <w:r>
+        <w:continuationSeparator/>
+      </w:r>
+    </w:p>
+  </w:footnote>
+</w:footnotes>
+</file>
+
+<file path=word/header1.xml><?xml version="1.0" encoding="utf-8"?>
+<w:hdr xmlns:wpc="http://schemas.microsoft.com/office/word/2010/wordprocessingCanvas" xmlns:cx="http://schemas.microsoft.com/office/drawing/2014/chartex" xmlns:cx1="http://schemas.microsoft.com/office/drawing/2015/9/8/chartex" xmlns:cx2="http://schemas.microsoft.com/office/drawing/2015/10/21/chartex" xmlns:cx3="http://schemas.microsoft.com/office/drawing/2016/5/9/chartex" xmlns:cx4="http://schemas.microsoft.com/office/drawing/2016/5/10/chartex" xmlns:cx5="http://schemas.microsoft.com/office/drawing/2016/5/11/chartex" xmlns:cx6="http://schemas.microsoft.com/office/drawing/2016/5/12/chartex" xmlns:cx7="http://schemas.microsoft.com/office/drawing/2016/5/13/chartex" xmlns:cx8="http://schemas.microsoft.com/office/drawing/2016/5/14/chartex" xmlns:mc="http://schemas.openxmlformats.org/markup-compatibility/2006" xmlns:aink="http://schemas.microsoft.com/office/drawing/2016/ink" xmlns:am3d="http://schemas.microsoft.com/office/drawing/2017/model3d" xmlns:o="urn:schemas-microsoft-com:office:office" xmlns:r="http://schemas.openxmlformats.org/officeDocument/2006/relationships" xmlns:m="http://schemas.openxmlformats.org/officeDocument/2006/math" xmlns:v="urn:schemas-microsoft-com:vml" xmlns:wp14="http://schemas.microsoft.com/office/word/2010/wordprocessingDrawing" xmlns:wp="http://schemas.openxmlformats.org/drawingml/2006/wordprocessingDrawing" xmlns:w10="urn:schemas-microsoft-com:office:word" xmlns:w="http://schemas.openxmlformats.org/wordprocessingml/2006/main" xmlns:w14="http://schemas.microsoft.com/office/word/2010/wordml" xmlns:w15="http://schemas.microsoft.com/office/word/2012/wordml" xmlns:w16cid="http://schemas.microsoft.com/office/word/2016/wordml/cid" xmlns:w16se="http://schemas.microsoft.com/office/word/2015/wordml/symex" xmlns:wpg="http://schemas.microsoft.com/office/word/2010/wordprocessingGroup" xmlns:wpi="http://schemas.microsoft.com/office/word/2010/wordprocessingInk" xmlns:wne="http://schemas.microsoft.com/office/word/2006/wordml" xmlns:wps="http://schemas.microsoft.com/office/word/2010/wordprocessingShape" mc:Ignorable="w14 w15 w16se w16cid wp14">
+  <w:p>
+    <w:pPr>
+      <w:pStyle w:val="Header"/>
+      <w:jc w:val="right"/>
+      <w:rPr>
+        <w:rFonts w:ascii="Times New Roman" w:hAnsi="Times New Roman" w:cs="Times New Roman"/>
+        <w:sz w:val="24"/>
+        <w:szCs w:val="24"/>
+      </w:rPr>
+    </w:pPr>
+    <w:r>
+      <w:rPr>
+        <w:rFonts w:ascii="Times New Roman" w:hAnsi="Times New Roman" w:cs="Times New Roman"/>
+        <w:sz w:val="24"/>
+        <w:szCs w:val="24"/>
+      </w:rPr>
+      <w:t>Salar Hosseini</w:t>
+    </w:r>
+  </w:p>
+</w:hdr>
 </file>
 
 <file path=word/styles.xml><?xml version="1.0" encoding="utf-8"?>
@@ -3182,6 +3319,50 @@
       <w:spacing w:after="0" w:line="240" w:lineRule="auto"/>
     </w:pPr>
   </w:style>
+  <w:style w:type="paragraph" w:styleId="Header">
+    <w:name w:val="header"/>
+    <w:basedOn w:val="Normal"/>
+    <w:link w:val="HeaderChar"/>
+    <w:uiPriority w:val="99"/>
+    <w:unhideWhenUsed/>
+    <w:rsid w:val="006770CB"/>
+    <w:pPr>
+      <w:tabs>
+        <w:tab w:val="center" w:pos="4680"/>
+        <w:tab w:val="right" w:pos="9360"/>
+      </w:tabs>
+      <w:spacing w:after="0" w:line="240" w:lineRule="auto"/>
+    </w:pPr>
+  </w:style>
+  <w:style w:type="character" w:customStyle="1" w:styleId="HeaderChar">
+    <w:name w:val="Header Char"/>
+    <w:basedOn w:val="DefaultParagraphFont"/>
+    <w:link w:val="Header"/>
+    <w:uiPriority w:val="99"/>
+    <w:rsid w:val="006770CB"/>
+  </w:style>
+  <w:style w:type="paragraph" w:styleId="Footer">
+    <w:name w:val="footer"/>
+    <w:basedOn w:val="Normal"/>
+    <w:link w:val="FooterChar"/>
+    <w:uiPriority w:val="99"/>
+    <w:unhideWhenUsed/>
+    <w:rsid w:val="006770CB"/>
+    <w:pPr>
+      <w:tabs>
+        <w:tab w:val="center" w:pos="4680"/>
+        <w:tab w:val="right" w:pos="9360"/>
+      </w:tabs>
+      <w:spacing w:after="0" w:line="240" w:lineRule="auto"/>
+    </w:pPr>
+  </w:style>
+  <w:style w:type="character" w:customStyle="1" w:styleId="FooterChar">
+    <w:name w:val="Footer Char"/>
+    <w:basedOn w:val="DefaultParagraphFont"/>
+    <w:link w:val="Footer"/>
+    <w:uiPriority w:val="99"/>
+    <w:rsid w:val="006770CB"/>
+  </w:style>
 </w:styles>
 </file>
 

</xml_diff>